<commit_message>
Se agregan descripcion de modulos en la hoja base de diseño
</commit_message>
<xml_diff>
--- a/00-Funcionalidades.docx
+++ b/00-Funcionalidades.docx
@@ -900,90 +900,154 @@
           <w:szCs w:val="28"/>
           <w:highlight w:val="yellow"/>
         </w:rPr>
-        <w:t xml:space="preserve">Módulo de </w:t>
-      </w:r>
+        <w:t>Módulo de productos</w:t>
+      </w:r>
+    </w:p>
+    <w:p>
+      <w:pPr>
+        <w:rPr>
+          <w:sz w:val="28"/>
+          <w:szCs w:val="28"/>
+        </w:rPr>
+      </w:pPr>
+      <w:r>
+        <w:rPr>
+          <w:sz w:val="28"/>
+          <w:szCs w:val="28"/>
+        </w:rPr>
+        <w:t>Permite realizar el CRUD para el ingreso de productos cómo tortas, postres, etc. Cada una tendría asociad</w:t>
+      </w:r>
+      <w:r>
+        <w:rPr>
+          <w:sz w:val="28"/>
+          <w:szCs w:val="28"/>
+        </w:rPr>
+        <w:t xml:space="preserve">o los respectivos insumos que desee con sus cantidades y proveedores. Esto da paso a crea agrupaciones, es decir, producto A con determinados insumos de determinados proveedores creado el grupo A1, después otro para el mismo </w:t>
+      </w:r>
+      <w:r>
+        <w:rPr>
+          <w:sz w:val="28"/>
+          <w:szCs w:val="28"/>
+        </w:rPr>
+        <w:t>producto,</w:t>
+      </w:r>
+      <w:r>
+        <w:rPr>
+          <w:sz w:val="28"/>
+          <w:szCs w:val="28"/>
+        </w:rPr>
+        <w:t xml:space="preserve"> pero con otros insumos y otros proveedores creado el grupo A2 y así para cada uno de los productos. </w:t>
+      </w:r>
+    </w:p>
+    <w:p>
+      <w:pPr>
+        <w:rPr>
+          <w:sz w:val="28"/>
+          <w:szCs w:val="28"/>
+        </w:rPr>
+      </w:pPr>
+      <w:r>
+        <w:rPr>
+          <w:sz w:val="28"/>
+          <w:szCs w:val="28"/>
+        </w:rPr>
+        <w:t>Según el precio registrado (si está registrado en todos) en los insumos se daría un estimado de precio al cual se le debe agregar el valor de mano de obra y costos indirectos (luz, agua, gas).</w:t>
+      </w:r>
+    </w:p>
+    <w:p>
+      <w:pPr>
+        <w:rPr>
+          <w:sz w:val="28"/>
+          <w:szCs w:val="28"/>
+        </w:rPr>
+      </w:pPr>
+      <w:r>
+        <w:rPr>
+          <w:sz w:val="28"/>
+          <w:szCs w:val="28"/>
+        </w:rPr>
+        <w:t xml:space="preserve">Puede haber productos basados en otros productos como cajas de 6 </w:t>
+      </w:r>
+      <w:proofErr w:type="spellStart"/>
+      <w:r>
+        <w:rPr>
+          <w:sz w:val="28"/>
+          <w:szCs w:val="28"/>
+        </w:rPr>
+        <w:t>cupcakes</w:t>
+      </w:r>
+      <w:proofErr w:type="spellEnd"/>
+      <w:r>
+        <w:rPr>
+          <w:sz w:val="28"/>
+          <w:szCs w:val="28"/>
+        </w:rPr>
+        <w:t xml:space="preserve"> de determinados sabores. Entonces hay que tener en cuenta que el producto puede estar basado en insumos y/</w:t>
+      </w:r>
+      <w:r>
+        <w:rPr>
+          <w:sz w:val="28"/>
+          <w:szCs w:val="28"/>
+        </w:rPr>
+        <w:t>u</w:t>
+      </w:r>
+      <w:r>
+        <w:rPr>
+          <w:sz w:val="28"/>
+          <w:szCs w:val="28"/>
+        </w:rPr>
+        <w:t xml:space="preserve"> otros productos.</w:t>
+      </w:r>
+    </w:p>
+    <w:p>
+      <w:pPr>
+        <w:rPr>
+          <w:sz w:val="28"/>
+          <w:szCs w:val="28"/>
+          <w:highlight w:val="cyan"/>
+        </w:rPr>
+      </w:pPr>
+      <w:r>
+        <w:rPr>
+          <w:sz w:val="28"/>
+          <w:szCs w:val="28"/>
+          <w:highlight w:val="cyan"/>
+        </w:rPr>
+        <w:t>Dar la opción de usar un algoritmo específico para calcular precios.</w:t>
+      </w:r>
+    </w:p>
+    <w:p>
+      <w:pPr>
+        <w:rPr>
+          <w:sz w:val="28"/>
+          <w:szCs w:val="28"/>
+          <w:highlight w:val="cyan"/>
+        </w:rPr>
+      </w:pPr>
+    </w:p>
+    <w:p>
+      <w:pPr>
+        <w:rPr>
+          <w:sz w:val="28"/>
+          <w:szCs w:val="28"/>
+          <w:highlight w:val="cyan"/>
+        </w:rPr>
+      </w:pPr>
+    </w:p>
+    <w:p>
+      <w:pPr>
+        <w:rPr>
+          <w:sz w:val="28"/>
+          <w:szCs w:val="28"/>
+        </w:rPr>
+      </w:pPr>
       <w:r>
         <w:rPr>
           <w:sz w:val="28"/>
           <w:szCs w:val="28"/>
           <w:highlight w:val="yellow"/>
         </w:rPr>
-        <w:t>productos</w:t>
-      </w:r>
-    </w:p>
-    <w:p>
-      <w:pPr>
-        <w:rPr>
-          <w:sz w:val="28"/>
-          <w:szCs w:val="28"/>
-        </w:rPr>
-      </w:pPr>
-      <w:r>
-        <w:rPr>
-          <w:sz w:val="28"/>
-          <w:szCs w:val="28"/>
-        </w:rPr>
-        <w:t>Permite realizar el CRUD para el ingreso de productos cómo tortas, postres, etc. Cada una tendría asociad</w:t>
-      </w:r>
-      <w:r>
-        <w:rPr>
-          <w:sz w:val="28"/>
-          <w:szCs w:val="28"/>
-        </w:rPr>
-        <w:t xml:space="preserve">o los respectivos insumos que desee con sus cantidades y proveedores. Esto da paso a crea agrupaciones, es decir, producto A con determinados insumos de determinados proveedores creado el grupo A1, después otro para el mismo </w:t>
-      </w:r>
-      <w:r>
-        <w:rPr>
-          <w:sz w:val="28"/>
-          <w:szCs w:val="28"/>
-        </w:rPr>
-        <w:t>producto,</w:t>
-      </w:r>
-      <w:r>
-        <w:rPr>
-          <w:sz w:val="28"/>
-          <w:szCs w:val="28"/>
-        </w:rPr>
-        <w:t xml:space="preserve"> pero con otros insumos y otros proveedores creado el grupo A2 y así para cada uno de los productos. </w:t>
-      </w:r>
-    </w:p>
-    <w:p>
-      <w:pPr>
-        <w:rPr>
-          <w:sz w:val="28"/>
-          <w:szCs w:val="28"/>
-        </w:rPr>
-      </w:pPr>
-      <w:r>
-        <w:rPr>
-          <w:sz w:val="28"/>
-          <w:szCs w:val="28"/>
-        </w:rPr>
-        <w:t>Según el precio registrado (si está registrado en todos) en los insumos se daría un estimado de precio al cual se le debe agregar el valor de mano de obra y costos indirectos (luz, agua, gas).</w:t>
-      </w:r>
-    </w:p>
-    <w:p>
-      <w:pPr>
-        <w:rPr>
-          <w:sz w:val="28"/>
-          <w:szCs w:val="28"/>
-          <w:highlight w:val="yellow"/>
-        </w:rPr>
-      </w:pPr>
-    </w:p>
-    <w:p>
-      <w:pPr>
-        <w:rPr>
-          <w:sz w:val="28"/>
-          <w:szCs w:val="28"/>
-        </w:rPr>
-      </w:pPr>
-      <w:r>
-        <w:rPr>
-          <w:sz w:val="28"/>
-          <w:szCs w:val="28"/>
-          <w:highlight w:val="yellow"/>
-        </w:rPr>
+        <w:lastRenderedPageBreak/>
         <w:t>Módulo de pedidos</w:t>
       </w:r>
     </w:p>
@@ -1071,7 +1135,6 @@
           <w:sz w:val="28"/>
           <w:szCs w:val="28"/>
         </w:rPr>
-        <w:lastRenderedPageBreak/>
         <w:t>Abonados</w:t>
       </w:r>
     </w:p>
@@ -1267,131 +1330,355 @@
           <w:sz w:val="28"/>
           <w:szCs w:val="28"/>
         </w:rPr>
+        <w:t xml:space="preserve"> OJO el precio del envío debe agregarse en este punto y por separado del total de los productos</w:t>
+      </w:r>
+      <w:r>
+        <w:rPr>
+          <w:sz w:val="28"/>
+          <w:szCs w:val="28"/>
+        </w:rPr>
+        <w:t>.</w:t>
+      </w:r>
+    </w:p>
+    <w:p>
+      <w:pPr>
+        <w:pStyle w:val="Prrafodelista"/>
+        <w:numPr>
+          <w:ilvl w:val="0"/>
+          <w:numId w:val="2"/>
+        </w:numPr>
+        <w:rPr>
+          <w:sz w:val="28"/>
+          <w:szCs w:val="28"/>
+        </w:rPr>
+      </w:pPr>
+      <w:r>
+        <w:rPr>
+          <w:sz w:val="28"/>
+          <w:szCs w:val="28"/>
+        </w:rPr>
+        <w:t>Tiene un apartado para ingresar si se dio un abono INICIAL ya que este se verá reflejado en el recibo.</w:t>
+      </w:r>
+    </w:p>
+    <w:p>
+      <w:pPr>
+        <w:pStyle w:val="Prrafodelista"/>
+        <w:numPr>
+          <w:ilvl w:val="0"/>
+          <w:numId w:val="2"/>
+        </w:numPr>
+        <w:rPr>
+          <w:sz w:val="28"/>
+          <w:szCs w:val="28"/>
+        </w:rPr>
+      </w:pPr>
+      <w:r>
+        <w:rPr>
+          <w:sz w:val="28"/>
+          <w:szCs w:val="28"/>
+        </w:rPr>
+        <w:t>Permite calcular si un pedido está pendiente por pagar, tiene un abono o ya está pago, para que un pedido pase a estado “pago o pagado” puede ser automáticamente según los abonos que se vayan ingresando a este, o un botón directo que indique que ya está pago lo que completaría el restante del dinero que hace falta para pasar a este estado “pago”.</w:t>
+      </w:r>
+    </w:p>
+    <w:p>
+      <w:pPr>
+        <w:pStyle w:val="Prrafodelista"/>
+        <w:numPr>
+          <w:ilvl w:val="0"/>
+          <w:numId w:val="2"/>
+        </w:numPr>
+        <w:rPr>
+          <w:sz w:val="28"/>
+          <w:szCs w:val="28"/>
+        </w:rPr>
+      </w:pPr>
+      <w:r>
+        <w:rPr>
+          <w:sz w:val="28"/>
+          <w:szCs w:val="28"/>
+        </w:rPr>
+        <w:t>Permite modifica</w:t>
+      </w:r>
+      <w:r>
+        <w:rPr>
+          <w:sz w:val="28"/>
+          <w:szCs w:val="28"/>
+        </w:rPr>
+        <w:t>r</w:t>
+      </w:r>
+      <w:r>
+        <w:rPr>
+          <w:sz w:val="28"/>
+          <w:szCs w:val="28"/>
+        </w:rPr>
+        <w:t xml:space="preserve"> sus datos, desde el cliente, hasta abonos de dinero y estado del pedido.</w:t>
+      </w:r>
+    </w:p>
+    <w:p>
+      <w:pPr>
+        <w:pStyle w:val="Prrafodelista"/>
+        <w:numPr>
+          <w:ilvl w:val="0"/>
+          <w:numId w:val="2"/>
+        </w:numPr>
+        <w:rPr>
+          <w:sz w:val="28"/>
+          <w:szCs w:val="28"/>
+        </w:rPr>
+      </w:pPr>
+      <w:r>
+        <w:rPr>
+          <w:sz w:val="28"/>
+          <w:szCs w:val="28"/>
+        </w:rPr>
+        <w:t>Permite eliminar un pedido independiente del estado del pedido.</w:t>
+      </w:r>
+    </w:p>
+    <w:p>
+      <w:pPr>
+        <w:rPr>
+          <w:sz w:val="28"/>
+          <w:szCs w:val="28"/>
+        </w:rPr>
+      </w:pPr>
+    </w:p>
+    <w:p>
+      <w:pPr>
+        <w:rPr>
+          <w:sz w:val="28"/>
+          <w:szCs w:val="28"/>
+        </w:rPr>
+      </w:pPr>
+    </w:p>
+    <w:p>
+      <w:pPr>
+        <w:rPr>
+          <w:sz w:val="28"/>
+          <w:szCs w:val="28"/>
+        </w:rPr>
+      </w:pPr>
+    </w:p>
+    <w:p>
+      <w:pPr>
+        <w:rPr>
+          <w:sz w:val="28"/>
+          <w:szCs w:val="28"/>
+        </w:rPr>
+      </w:pPr>
+      <w:r>
+        <w:rPr>
+          <w:sz w:val="28"/>
+          <w:szCs w:val="28"/>
+          <w:highlight w:val="yellow"/>
+        </w:rPr>
+        <w:t>Módulo de recibos</w:t>
+      </w:r>
+    </w:p>
+    <w:p>
+      <w:pPr>
+        <w:rPr>
+          <w:sz w:val="28"/>
+          <w:szCs w:val="28"/>
+        </w:rPr>
+      </w:pPr>
+      <w:r>
+        <w:rPr>
+          <w:sz w:val="28"/>
+          <w:szCs w:val="28"/>
+        </w:rPr>
+        <w:t>CRUD de recibos</w:t>
+      </w:r>
+      <w:r>
+        <w:rPr>
+          <w:sz w:val="28"/>
+          <w:szCs w:val="28"/>
+        </w:rPr>
+        <w:t>, permite crear un recibo automáticamente basado en un pedido independiente de su estado y también crear un recibo e ingresar la información manualmente. Permitirá compartir el recibo y descargarlo.</w:t>
+      </w:r>
+    </w:p>
+    <w:p>
+      <w:pPr>
+        <w:rPr>
+          <w:sz w:val="28"/>
+          <w:szCs w:val="28"/>
+        </w:rPr>
+      </w:pPr>
+      <w:r>
+        <w:rPr>
+          <w:sz w:val="28"/>
+          <w:szCs w:val="28"/>
+        </w:rPr>
+        <w:t>Ejemplo de un recibo:</w:t>
+      </w:r>
+    </w:p>
+    <w:p>
+      <w:pPr>
+        <w:rPr>
+          <w:sz w:val="28"/>
+          <w:szCs w:val="28"/>
+        </w:rPr>
+      </w:pPr>
+      <w:r>
+        <w:rPr>
+          <w:noProof/>
+          <w:sz w:val="28"/>
+          <w:szCs w:val="28"/>
+        </w:rPr>
+        <w:drawing>
+          <wp:inline distT="0" distB="0" distL="0" distR="0" wp14:anchorId="41B91C30" wp14:editId="511D3627">
+            <wp:extent cx="3425941" cy="4847590"/>
+            <wp:effectExtent l="0" t="0" r="3175" b="0"/>
+            <wp:docPr id="1634797546" name="Imagen 1"/>
+            <wp:cNvGraphicFramePr>
+              <a:graphicFrameLocks xmlns:a="http://schemas.openxmlformats.org/drawingml/2006/main" noChangeAspect="1"/>
+            </wp:cNvGraphicFramePr>
+            <a:graphic xmlns:a="http://schemas.openxmlformats.org/drawingml/2006/main">
+              <a:graphicData uri="http://schemas.openxmlformats.org/drawingml/2006/picture">
+                <pic:pic xmlns:pic="http://schemas.openxmlformats.org/drawingml/2006/picture">
+                  <pic:nvPicPr>
+                    <pic:cNvPr id="0" name="Picture 1"/>
+                    <pic:cNvPicPr>
+                      <a:picLocks noChangeAspect="1" noChangeArrowheads="1"/>
+                    </pic:cNvPicPr>
+                  </pic:nvPicPr>
+                  <pic:blipFill>
+                    <a:blip r:embed="rId5" cstate="print">
+                      <a:extLst>
+                        <a:ext uri="{28A0092B-C50C-407E-A947-70E740481C1C}">
+                          <a14:useLocalDpi xmlns:a14="http://schemas.microsoft.com/office/drawing/2010/main" val="0"/>
+                        </a:ext>
+                      </a:extLst>
+                    </a:blip>
+                    <a:srcRect/>
+                    <a:stretch>
+                      <a:fillRect/>
+                    </a:stretch>
+                  </pic:blipFill>
+                  <pic:spPr bwMode="auto">
+                    <a:xfrm>
+                      <a:off x="0" y="0"/>
+                      <a:ext cx="3427104" cy="4849236"/>
+                    </a:xfrm>
+                    <a:prstGeom prst="rect">
+                      <a:avLst/>
+                    </a:prstGeom>
+                    <a:noFill/>
+                    <a:ln>
+                      <a:noFill/>
+                    </a:ln>
+                  </pic:spPr>
+                </pic:pic>
+              </a:graphicData>
+            </a:graphic>
+          </wp:inline>
+        </w:drawing>
+      </w:r>
+    </w:p>
+    <w:p>
+      <w:pPr>
+        <w:rPr>
+          <w:sz w:val="28"/>
+          <w:szCs w:val="28"/>
+        </w:rPr>
+      </w:pPr>
+    </w:p>
+    <w:p>
+      <w:pPr>
+        <w:rPr>
+          <w:sz w:val="28"/>
+          <w:szCs w:val="28"/>
+        </w:rPr>
+      </w:pPr>
+    </w:p>
+    <w:p>
+      <w:pPr>
+        <w:rPr>
+          <w:sz w:val="28"/>
+          <w:szCs w:val="28"/>
+        </w:rPr>
+      </w:pPr>
+    </w:p>
+    <w:p>
+      <w:pPr>
+        <w:rPr>
+          <w:sz w:val="28"/>
+          <w:szCs w:val="28"/>
+        </w:rPr>
+      </w:pPr>
+      <w:r>
+        <w:rPr>
+          <w:sz w:val="28"/>
+          <w:szCs w:val="28"/>
+          <w:highlight w:val="yellow"/>
+        </w:rPr>
+        <w:lastRenderedPageBreak/>
+        <w:t>Módulo de videos y fotografías</w:t>
+      </w:r>
+      <w:r>
+        <w:rPr>
+          <w:sz w:val="28"/>
+          <w:szCs w:val="28"/>
+        </w:rPr>
         <w:t xml:space="preserve"> </w:t>
       </w:r>
-      <w:r>
-        <w:rPr>
-          <w:sz w:val="28"/>
-          <w:szCs w:val="28"/>
-        </w:rPr>
-        <w:t>OJO el precio del envío debe agregarse en este punto y por separado del total de los productos</w:t>
-      </w:r>
-      <w:r>
-        <w:rPr>
-          <w:sz w:val="28"/>
-          <w:szCs w:val="28"/>
-        </w:rPr>
-        <w:t>.</w:t>
-      </w:r>
-    </w:p>
-    <w:p>
-      <w:pPr>
-        <w:pStyle w:val="Prrafodelista"/>
-        <w:numPr>
-          <w:ilvl w:val="0"/>
-          <w:numId w:val="2"/>
-        </w:numPr>
-        <w:rPr>
-          <w:sz w:val="28"/>
-          <w:szCs w:val="28"/>
-        </w:rPr>
-      </w:pPr>
-      <w:r>
-        <w:rPr>
-          <w:sz w:val="28"/>
-          <w:szCs w:val="28"/>
-        </w:rPr>
-        <w:t>Permite calcular si un pedido está pendiente por pagar, tiene un abono o ya está pago, para que un pedido pase a estado “pago o pagado” puede ser automáticamente según los abonos que se vayan ingresando a este, o un botón directo que indique que ya está pago lo que completaría el restante del dinero que hace falta para pasar a este estado “pago”.</w:t>
-      </w:r>
-    </w:p>
-    <w:p>
-      <w:pPr>
-        <w:pStyle w:val="Prrafodelista"/>
-        <w:numPr>
-          <w:ilvl w:val="0"/>
-          <w:numId w:val="2"/>
-        </w:numPr>
-        <w:rPr>
-          <w:sz w:val="28"/>
-          <w:szCs w:val="28"/>
-        </w:rPr>
-      </w:pPr>
-      <w:r>
-        <w:rPr>
-          <w:sz w:val="28"/>
-          <w:szCs w:val="28"/>
-        </w:rPr>
-        <w:t>Permite modifica</w:t>
-      </w:r>
-      <w:r>
-        <w:rPr>
-          <w:sz w:val="28"/>
-          <w:szCs w:val="28"/>
-        </w:rPr>
-        <w:t>r</w:t>
-      </w:r>
-      <w:r>
-        <w:rPr>
-          <w:sz w:val="28"/>
-          <w:szCs w:val="28"/>
-        </w:rPr>
-        <w:t xml:space="preserve"> sus datos, desde el cliente, hasta abonos de dinero y estado del pedido.</w:t>
-      </w:r>
-    </w:p>
-    <w:p>
-      <w:pPr>
-        <w:pStyle w:val="Prrafodelista"/>
-        <w:numPr>
-          <w:ilvl w:val="0"/>
-          <w:numId w:val="2"/>
-        </w:numPr>
-        <w:rPr>
-          <w:sz w:val="28"/>
-          <w:szCs w:val="28"/>
-        </w:rPr>
-      </w:pPr>
-      <w:r>
-        <w:rPr>
-          <w:sz w:val="28"/>
-          <w:szCs w:val="28"/>
-        </w:rPr>
-        <w:t>Permite eliminar un pedido independiente del estado del pedido.</w:t>
-      </w:r>
-    </w:p>
-    <w:p>
-      <w:pPr>
-        <w:rPr>
-          <w:sz w:val="28"/>
-          <w:szCs w:val="28"/>
-        </w:rPr>
-      </w:pPr>
-    </w:p>
-    <w:p>
-      <w:pPr>
-        <w:rPr>
-          <w:sz w:val="28"/>
-          <w:szCs w:val="28"/>
-        </w:rPr>
-      </w:pPr>
-      <w:r>
-        <w:rPr>
-          <w:sz w:val="28"/>
-          <w:szCs w:val="28"/>
-        </w:rPr>
-        <w:t>Módulo de costos</w:t>
-      </w:r>
-    </w:p>
-    <w:p>
-      <w:pPr>
-        <w:rPr>
-          <w:sz w:val="28"/>
-          <w:szCs w:val="28"/>
-        </w:rPr>
-      </w:pPr>
-      <w:r>
-        <w:rPr>
-          <w:sz w:val="28"/>
-          <w:szCs w:val="28"/>
+    </w:p>
+    <w:p>
+      <w:pPr>
+        <w:rPr>
+          <w:sz w:val="28"/>
+          <w:szCs w:val="28"/>
+        </w:rPr>
+      </w:pPr>
+      <w:r>
+        <w:rPr>
+          <w:sz w:val="28"/>
+          <w:szCs w:val="28"/>
+        </w:rPr>
+        <w:t>Permite crear secciones de fotos y videos</w:t>
+      </w:r>
+      <w:r>
+        <w:rPr>
+          <w:sz w:val="28"/>
+          <w:szCs w:val="28"/>
+        </w:rPr>
+        <w:t xml:space="preserve"> (combinados) ejemplo “Torta de vainilla” y allí tomar ingresar todas las fotos y videos deseados.</w:t>
+      </w:r>
+    </w:p>
+    <w:p>
+      <w:pPr>
+        <w:rPr>
+          <w:sz w:val="28"/>
+          <w:szCs w:val="28"/>
+        </w:rPr>
+      </w:pPr>
+      <w:r>
+        <w:rPr>
+          <w:sz w:val="28"/>
+          <w:szCs w:val="28"/>
+        </w:rPr>
+        <w:t>Permite filtrar por nombre y fecha.</w:t>
+      </w:r>
+    </w:p>
+    <w:p>
+      <w:pPr>
+        <w:rPr>
+          <w:sz w:val="28"/>
+          <w:szCs w:val="28"/>
+        </w:rPr>
+      </w:pPr>
+    </w:p>
+    <w:p>
+      <w:pPr>
+        <w:rPr>
+          <w:sz w:val="28"/>
+          <w:szCs w:val="28"/>
+        </w:rPr>
+      </w:pPr>
+      <w:r>
+        <w:rPr>
+          <w:sz w:val="28"/>
+          <w:szCs w:val="28"/>
+          <w:highlight w:val="yellow"/>
         </w:rPr>
         <w:t>Módulo de Logs</w:t>
       </w:r>
@@ -1408,23 +1695,31 @@
           <w:sz w:val="28"/>
           <w:szCs w:val="28"/>
         </w:rPr>
-        <w:t>Módulo de recibos</w:t>
-      </w:r>
-    </w:p>
-    <w:p>
-      <w:pPr>
-        <w:rPr>
-          <w:sz w:val="28"/>
-          <w:szCs w:val="28"/>
-        </w:rPr>
-      </w:pPr>
-      <w:r>
-        <w:rPr>
-          <w:sz w:val="28"/>
-          <w:szCs w:val="28"/>
-        </w:rPr>
-        <w:t xml:space="preserve">Módulo de videos y fotografías </w:t>
-      </w:r>
+        <w:t>Permite listar todos los errores y excepciones que van surgiendo a lo largo de la aplicación. Permite descargar un archivo JSON con esta información.</w:t>
+      </w:r>
+    </w:p>
+    <w:p>
+      <w:pPr>
+        <w:rPr>
+          <w:sz w:val="28"/>
+          <w:szCs w:val="28"/>
+        </w:rPr>
+      </w:pPr>
+      <w:r>
+        <w:rPr>
+          <w:sz w:val="28"/>
+          <w:szCs w:val="28"/>
+        </w:rPr>
+        <w:t>Cada ítem tendrá la excepción, el lugar de código donde ocurrió y fecha.</w:t>
+      </w:r>
+    </w:p>
+    <w:p>
+      <w:pPr>
+        <w:rPr>
+          <w:sz w:val="28"/>
+          <w:szCs w:val="28"/>
+        </w:rPr>
+      </w:pPr>
     </w:p>
     <w:sectPr>
       <w:pgSz w:w="12240" w:h="15840"/>

</xml_diff>